<commit_message>
updated likert scale document
</commit_message>
<xml_diff>
--- a/design/Likert Scale.docx
+++ b/design/Likert Scale.docx
@@ -33,6 +33,9 @@
     </w:p>
     <w:p>
       <w:r>
+        <w:rPr>
+          <w:noProof/>
+        </w:rPr>
         <w:drawing>
           <wp:inline distT="0" distB="0" distL="0" distR="0" wp14:anchorId="34737F98" wp14:editId="4DF2CA5A">
             <wp:extent cx="5667375" cy="5667375"/>
@@ -105,8 +108,6 @@
         </w:rPr>
         <w:t xml:space="preserve"> entry</w:t>
       </w:r>
-      <w:bookmarkStart w:id="0" w:name="_GoBack"/>
-      <w:bookmarkEnd w:id="0"/>
       <w:r>
         <w:rPr>
           <w:sz w:val="30"/>
@@ -157,6 +158,7 @@
           <w:szCs w:val="40"/>
           <w:u w:val="single"/>
         </w:rPr>
+        <w:lastRenderedPageBreak/>
         <w:t>Test #1</w:t>
       </w:r>
     </w:p>
@@ -216,22 +218,46 @@
           <w:sz w:val="20"/>
           <w:szCs w:val="20"/>
         </w:rPr>
-        <w:t>Time Started:</w:t>
-      </w:r>
-    </w:p>
-    <w:p>
-      <w:pPr>
-        <w:rPr>
-          <w:sz w:val="20"/>
-          <w:szCs w:val="20"/>
-        </w:rPr>
-      </w:pPr>
-      <w:r>
-        <w:rPr>
-          <w:sz w:val="20"/>
-          <w:szCs w:val="20"/>
-        </w:rPr>
-        <w:t>Time Ended</w:t>
+        <w:t xml:space="preserve">Time </w:t>
+      </w:r>
+      <w:proofErr w:type="gramStart"/>
+      <w:r>
+        <w:rPr>
+          <w:sz w:val="20"/>
+          <w:szCs w:val="20"/>
+        </w:rPr>
+        <w:t>Started:</w:t>
+      </w:r>
+      <w:r>
+        <w:rPr>
+          <w:sz w:val="20"/>
+          <w:szCs w:val="20"/>
+        </w:rPr>
+        <w:t>12:14</w:t>
+      </w:r>
+      <w:proofErr w:type="gramEnd"/>
+    </w:p>
+    <w:p>
+      <w:pPr>
+        <w:rPr>
+          <w:sz w:val="20"/>
+          <w:szCs w:val="20"/>
+        </w:rPr>
+      </w:pPr>
+      <w:r>
+        <w:rPr>
+          <w:sz w:val="20"/>
+          <w:szCs w:val="20"/>
+        </w:rPr>
+        <w:t xml:space="preserve">Time </w:t>
+      </w:r>
+      <w:proofErr w:type="gramStart"/>
+      <w:r>
+        <w:rPr>
+          <w:sz w:val="20"/>
+          <w:szCs w:val="20"/>
+        </w:rPr>
+        <w:t>Ended</w:t>
       </w:r>
       <w:r>
         <w:rPr>
@@ -240,6 +266,16 @@
         </w:rPr>
         <w:t>:</w:t>
       </w:r>
+      <w:r>
+        <w:rPr>
+          <w:sz w:val="20"/>
+          <w:szCs w:val="20"/>
+        </w:rPr>
+        <w:t>12:14</w:t>
+      </w:r>
+      <w:bookmarkStart w:id="0" w:name="_GoBack"/>
+      <w:bookmarkEnd w:id="0"/>
+      <w:proofErr w:type="gramEnd"/>
     </w:p>
     <w:p>
       <w:pPr>
@@ -321,12 +357,14 @@
         <w:rPr>
           <w:sz w:val="20"/>
           <w:szCs w:val="20"/>
-        </w:rPr>
-      </w:pPr>
-      <w:r>
-        <w:rPr>
-          <w:sz w:val="20"/>
-          <w:szCs w:val="20"/>
+          <w:highlight w:val="yellow"/>
+        </w:rPr>
+      </w:pPr>
+      <w:r>
+        <w:rPr>
+          <w:sz w:val="20"/>
+          <w:szCs w:val="20"/>
+          <w:highlight w:val="yellow"/>
         </w:rPr>
         <w:t>Slightly</w:t>
       </w:r>
@@ -456,12 +494,14 @@
         <w:rPr>
           <w:sz w:val="20"/>
           <w:szCs w:val="20"/>
-        </w:rPr>
-      </w:pPr>
-      <w:r>
-        <w:rPr>
-          <w:sz w:val="20"/>
-          <w:szCs w:val="20"/>
+          <w:highlight w:val="yellow"/>
+        </w:rPr>
+      </w:pPr>
+      <w:r>
+        <w:rPr>
+          <w:sz w:val="20"/>
+          <w:szCs w:val="20"/>
+          <w:highlight w:val="yellow"/>
         </w:rPr>
         <w:t>Difficult</w:t>
       </w:r>
@@ -586,23 +626,55 @@
           <w:sz w:val="20"/>
           <w:szCs w:val="20"/>
         </w:rPr>
-        <w:t>Time Started:</w:t>
-      </w:r>
-    </w:p>
-    <w:p>
-      <w:pPr>
-        <w:rPr>
-          <w:sz w:val="20"/>
-          <w:szCs w:val="20"/>
-        </w:rPr>
-      </w:pPr>
-      <w:r>
-        <w:rPr>
-          <w:sz w:val="20"/>
-          <w:szCs w:val="20"/>
-        </w:rPr>
-        <w:t>Time Ended:</w:t>
-      </w:r>
+        <w:t xml:space="preserve">Time </w:t>
+      </w:r>
+      <w:proofErr w:type="gramStart"/>
+      <w:r>
+        <w:rPr>
+          <w:sz w:val="20"/>
+          <w:szCs w:val="20"/>
+        </w:rPr>
+        <w:t>Started:</w:t>
+      </w:r>
+      <w:r>
+        <w:rPr>
+          <w:sz w:val="20"/>
+          <w:szCs w:val="20"/>
+        </w:rPr>
+        <w:t>12:16</w:t>
+      </w:r>
+      <w:proofErr w:type="gramEnd"/>
+    </w:p>
+    <w:p>
+      <w:pPr>
+        <w:rPr>
+          <w:sz w:val="20"/>
+          <w:szCs w:val="20"/>
+        </w:rPr>
+      </w:pPr>
+      <w:r>
+        <w:rPr>
+          <w:sz w:val="20"/>
+          <w:szCs w:val="20"/>
+        </w:rPr>
+        <w:t xml:space="preserve">Time </w:t>
+      </w:r>
+      <w:proofErr w:type="gramStart"/>
+      <w:r>
+        <w:rPr>
+          <w:sz w:val="20"/>
+          <w:szCs w:val="20"/>
+        </w:rPr>
+        <w:t>Ended:</w:t>
+      </w:r>
+      <w:r>
+        <w:rPr>
+          <w:sz w:val="20"/>
+          <w:szCs w:val="20"/>
+        </w:rPr>
+        <w:t>12:16</w:t>
+      </w:r>
+      <w:proofErr w:type="gramEnd"/>
     </w:p>
     <w:p>
       <w:pPr>
@@ -646,6 +718,7 @@
         <w:rPr>
           <w:sz w:val="20"/>
           <w:szCs w:val="20"/>
+          <w:highlight w:val="yellow"/>
         </w:rPr>
         <w:t>Very</w:t>
       </w:r>
@@ -755,13 +828,16 @@
         <w:rPr>
           <w:sz w:val="20"/>
           <w:szCs w:val="20"/>
-        </w:rPr>
-      </w:pPr>
-      <w:r>
-        <w:rPr>
-          <w:sz w:val="20"/>
-          <w:szCs w:val="20"/>
-        </w:rPr>
+          <w:highlight w:val="yellow"/>
+        </w:rPr>
+      </w:pPr>
+      <w:r>
+        <w:rPr>
+          <w:sz w:val="20"/>
+          <w:szCs w:val="20"/>
+          <w:highlight w:val="yellow"/>
+        </w:rPr>
+        <w:lastRenderedPageBreak/>
         <w:t>Very</w:t>
       </w:r>
     </w:p>
@@ -903,14 +979,7 @@
           <w:sz w:val="20"/>
           <w:szCs w:val="20"/>
         </w:rPr>
-        <w:t xml:space="preserve">Task: Starting from the diary view, </w:t>
-      </w:r>
-      <w:r>
-        <w:rPr>
-          <w:sz w:val="20"/>
-          <w:szCs w:val="20"/>
-        </w:rPr>
-        <w:t>view an entry and add some text to it</w:t>
+        <w:t>Task: Starting from the diary view, view an entry and add some text to it</w:t>
       </w:r>
       <w:r>
         <w:rPr>
@@ -932,23 +1001,55 @@
           <w:sz w:val="20"/>
           <w:szCs w:val="20"/>
         </w:rPr>
-        <w:t>Time Started:</w:t>
-      </w:r>
-    </w:p>
-    <w:p>
-      <w:pPr>
-        <w:rPr>
-          <w:sz w:val="20"/>
-          <w:szCs w:val="20"/>
-        </w:rPr>
-      </w:pPr>
-      <w:r>
-        <w:rPr>
-          <w:sz w:val="20"/>
-          <w:szCs w:val="20"/>
-        </w:rPr>
-        <w:t>Time Ended:</w:t>
-      </w:r>
+        <w:t xml:space="preserve">Time </w:t>
+      </w:r>
+      <w:proofErr w:type="gramStart"/>
+      <w:r>
+        <w:rPr>
+          <w:sz w:val="20"/>
+          <w:szCs w:val="20"/>
+        </w:rPr>
+        <w:t>Started:</w:t>
+      </w:r>
+      <w:r>
+        <w:rPr>
+          <w:sz w:val="20"/>
+          <w:szCs w:val="20"/>
+        </w:rPr>
+        <w:t>12:18</w:t>
+      </w:r>
+      <w:proofErr w:type="gramEnd"/>
+    </w:p>
+    <w:p>
+      <w:pPr>
+        <w:rPr>
+          <w:sz w:val="20"/>
+          <w:szCs w:val="20"/>
+        </w:rPr>
+      </w:pPr>
+      <w:r>
+        <w:rPr>
+          <w:sz w:val="20"/>
+          <w:szCs w:val="20"/>
+        </w:rPr>
+        <w:t xml:space="preserve">Time </w:t>
+      </w:r>
+      <w:proofErr w:type="gramStart"/>
+      <w:r>
+        <w:rPr>
+          <w:sz w:val="20"/>
+          <w:szCs w:val="20"/>
+        </w:rPr>
+        <w:t>Ended:</w:t>
+      </w:r>
+      <w:r>
+        <w:rPr>
+          <w:sz w:val="20"/>
+          <w:szCs w:val="20"/>
+        </w:rPr>
+        <w:t>12:18</w:t>
+      </w:r>
+      <w:proofErr w:type="gramEnd"/>
     </w:p>
     <w:p>
       <w:pPr>
@@ -986,12 +1087,14 @@
         <w:rPr>
           <w:sz w:val="20"/>
           <w:szCs w:val="20"/>
-        </w:rPr>
-      </w:pPr>
-      <w:r>
-        <w:rPr>
-          <w:sz w:val="20"/>
-          <w:szCs w:val="20"/>
+          <w:highlight w:val="yellow"/>
+        </w:rPr>
+      </w:pPr>
+      <w:r>
+        <w:rPr>
+          <w:sz w:val="20"/>
+          <w:szCs w:val="20"/>
+          <w:highlight w:val="yellow"/>
         </w:rPr>
         <w:t>Very</w:t>
       </w:r>
@@ -1058,16 +1161,6 @@
     </w:p>
     <w:p>
       <w:pPr>
-        <w:ind w:left="360"/>
-        <w:rPr>
-          <w:b/>
-          <w:sz w:val="30"/>
-          <w:szCs w:val="30"/>
-        </w:rPr>
-      </w:pPr>
-    </w:p>
-    <w:p>
-      <w:pPr>
         <w:rPr>
           <w:b/>
           <w:sz w:val="30"/>
@@ -1101,12 +1194,14 @@
         <w:rPr>
           <w:sz w:val="20"/>
           <w:szCs w:val="20"/>
-        </w:rPr>
-      </w:pPr>
-      <w:r>
-        <w:rPr>
-          <w:sz w:val="20"/>
-          <w:szCs w:val="20"/>
+          <w:highlight w:val="yellow"/>
+        </w:rPr>
+      </w:pPr>
+      <w:r>
+        <w:rPr>
+          <w:sz w:val="20"/>
+          <w:szCs w:val="20"/>
+          <w:highlight w:val="yellow"/>
         </w:rPr>
         <w:t>Very</w:t>
       </w:r>
@@ -1174,14 +1269,6 @@
     <w:p>
       <w:pPr>
         <w:rPr>
-          <w:sz w:val="20"/>
-          <w:szCs w:val="20"/>
-        </w:rPr>
-      </w:pPr>
-    </w:p>
-    <w:p>
-      <w:pPr>
-        <w:rPr>
           <w:b/>
           <w:sz w:val="30"/>
           <w:szCs w:val="30"/>
@@ -1198,475 +1285,526 @@
     </w:p>
     <w:p>
       <w:pPr>
+        <w:rPr>
+          <w:sz w:val="40"/>
+          <w:szCs w:val="40"/>
+        </w:rPr>
+      </w:pPr>
+      <w:r>
         <w:rPr>
           <w:sz w:val="40"/>
           <w:szCs w:val="40"/>
           <w:u w:val="single"/>
         </w:rPr>
-      </w:pPr>
-    </w:p>
-    <w:p>
-      <w:pPr>
-        <w:rPr>
-          <w:sz w:val="40"/>
-          <w:szCs w:val="40"/>
-        </w:rPr>
-      </w:pPr>
+        <w:t>Test #</w:t>
+      </w:r>
       <w:r>
         <w:rPr>
           <w:sz w:val="40"/>
           <w:szCs w:val="40"/>
           <w:u w:val="single"/>
         </w:rPr>
-        <w:t>Test #</w:t>
-      </w:r>
-      <w:r>
+        <w:t>4</w:t>
+      </w:r>
+    </w:p>
+    <w:p>
+      <w:pPr>
+        <w:rPr>
+          <w:sz w:val="20"/>
+          <w:szCs w:val="20"/>
+        </w:rPr>
+      </w:pPr>
+    </w:p>
+    <w:p>
+      <w:pPr>
+        <w:rPr>
+          <w:sz w:val="20"/>
+          <w:szCs w:val="20"/>
+        </w:rPr>
+      </w:pPr>
+      <w:r>
+        <w:rPr>
+          <w:sz w:val="20"/>
+          <w:szCs w:val="20"/>
+        </w:rPr>
+        <w:t>Task: Starting from the</w:t>
+      </w:r>
+      <w:r>
+        <w:rPr>
+          <w:sz w:val="20"/>
+          <w:szCs w:val="20"/>
+        </w:rPr>
+        <w:t xml:space="preserve"> entry</w:t>
+      </w:r>
+      <w:r>
+        <w:rPr>
+          <w:sz w:val="20"/>
+          <w:szCs w:val="20"/>
+        </w:rPr>
+        <w:t xml:space="preserve"> view, </w:t>
+      </w:r>
+      <w:r>
+        <w:rPr>
+          <w:sz w:val="20"/>
+          <w:szCs w:val="20"/>
+        </w:rPr>
+        <w:t>add an image for an entry</w:t>
+      </w:r>
+    </w:p>
+    <w:p>
+      <w:pPr>
+        <w:rPr>
+          <w:sz w:val="20"/>
+          <w:szCs w:val="20"/>
+        </w:rPr>
+      </w:pPr>
+      <w:r>
+        <w:rPr>
+          <w:sz w:val="20"/>
+          <w:szCs w:val="20"/>
+        </w:rPr>
+        <w:t xml:space="preserve">Time </w:t>
+      </w:r>
+      <w:proofErr w:type="gramStart"/>
+      <w:r>
+        <w:rPr>
+          <w:sz w:val="20"/>
+          <w:szCs w:val="20"/>
+        </w:rPr>
+        <w:t>Started:</w:t>
+      </w:r>
+      <w:r>
+        <w:rPr>
+          <w:sz w:val="20"/>
+          <w:szCs w:val="20"/>
+        </w:rPr>
+        <w:t>12:18</w:t>
+      </w:r>
+      <w:proofErr w:type="gramEnd"/>
+    </w:p>
+    <w:p>
+      <w:pPr>
+        <w:rPr>
+          <w:sz w:val="20"/>
+          <w:szCs w:val="20"/>
+        </w:rPr>
+      </w:pPr>
+      <w:r>
+        <w:rPr>
+          <w:sz w:val="20"/>
+          <w:szCs w:val="20"/>
+        </w:rPr>
+        <w:t xml:space="preserve">Time </w:t>
+      </w:r>
+      <w:proofErr w:type="gramStart"/>
+      <w:r>
+        <w:rPr>
+          <w:sz w:val="20"/>
+          <w:szCs w:val="20"/>
+        </w:rPr>
+        <w:t>Ended:</w:t>
+      </w:r>
+      <w:r>
+        <w:rPr>
+          <w:sz w:val="20"/>
+          <w:szCs w:val="20"/>
+        </w:rPr>
+        <w:t>12:</w:t>
+      </w:r>
+      <w:r>
+        <w:rPr>
+          <w:sz w:val="20"/>
+          <w:szCs w:val="20"/>
+        </w:rPr>
+        <w:t>22</w:t>
+      </w:r>
+      <w:proofErr w:type="gramEnd"/>
+    </w:p>
+    <w:p>
+      <w:pPr>
+        <w:rPr>
+          <w:sz w:val="20"/>
+          <w:szCs w:val="20"/>
+          <w:u w:val="single"/>
+        </w:rPr>
+      </w:pPr>
+    </w:p>
+    <w:p>
+      <w:pPr>
+        <w:rPr>
+          <w:b/>
+          <w:sz w:val="30"/>
+          <w:szCs w:val="30"/>
+        </w:rPr>
+      </w:pPr>
+      <w:r>
+        <w:rPr>
+          <w:b/>
+          <w:sz w:val="30"/>
+          <w:szCs w:val="30"/>
+        </w:rPr>
+        <w:t>How confident are you, that you completed the task?</w:t>
+      </w:r>
+    </w:p>
+    <w:p>
+      <w:pPr>
+        <w:pStyle w:val="ListParagraph"/>
+        <w:numPr>
+          <w:ilvl w:val="0"/>
+          <w:numId w:val="2"/>
+        </w:numPr>
+        <w:rPr>
+          <w:sz w:val="20"/>
+          <w:szCs w:val="20"/>
+          <w:highlight w:val="yellow"/>
+        </w:rPr>
+      </w:pPr>
+      <w:r>
+        <w:rPr>
+          <w:sz w:val="20"/>
+          <w:szCs w:val="20"/>
+          <w:highlight w:val="yellow"/>
+        </w:rPr>
+        <w:t>Very</w:t>
+      </w:r>
+    </w:p>
+    <w:p>
+      <w:pPr>
+        <w:pStyle w:val="ListParagraph"/>
+        <w:numPr>
+          <w:ilvl w:val="0"/>
+          <w:numId w:val="2"/>
+        </w:numPr>
+        <w:rPr>
+          <w:sz w:val="20"/>
+          <w:szCs w:val="20"/>
+        </w:rPr>
+      </w:pPr>
+      <w:r>
+        <w:rPr>
+          <w:sz w:val="20"/>
+          <w:szCs w:val="20"/>
+        </w:rPr>
+        <w:t>Slightly</w:t>
+      </w:r>
+    </w:p>
+    <w:p>
+      <w:pPr>
+        <w:pStyle w:val="ListParagraph"/>
+        <w:numPr>
+          <w:ilvl w:val="0"/>
+          <w:numId w:val="2"/>
+        </w:numPr>
+        <w:rPr>
+          <w:sz w:val="20"/>
+          <w:szCs w:val="20"/>
+        </w:rPr>
+      </w:pPr>
+      <w:r>
+        <w:rPr>
+          <w:sz w:val="20"/>
+          <w:szCs w:val="20"/>
+        </w:rPr>
+        <w:t>Not confident</w:t>
+      </w:r>
+    </w:p>
+    <w:p>
+      <w:pPr>
+        <w:pStyle w:val="ListParagraph"/>
+        <w:numPr>
+          <w:ilvl w:val="0"/>
+          <w:numId w:val="2"/>
+        </w:numPr>
+        <w:rPr>
+          <w:sz w:val="20"/>
+          <w:szCs w:val="20"/>
+        </w:rPr>
+      </w:pPr>
+      <w:r>
+        <w:rPr>
+          <w:sz w:val="20"/>
+          <w:szCs w:val="20"/>
+        </w:rPr>
+        <w:lastRenderedPageBreak/>
+        <w:t>Couldn’t Complete</w:t>
+      </w:r>
+    </w:p>
+    <w:p>
+      <w:pPr>
+        <w:ind w:left="360"/>
+        <w:rPr>
+          <w:b/>
+          <w:sz w:val="30"/>
+          <w:szCs w:val="30"/>
+        </w:rPr>
+      </w:pPr>
+    </w:p>
+    <w:p>
+      <w:pPr>
+        <w:rPr>
+          <w:b/>
+          <w:sz w:val="30"/>
+          <w:szCs w:val="30"/>
+        </w:rPr>
+      </w:pPr>
+      <w:r>
+        <w:rPr>
+          <w:b/>
+          <w:sz w:val="30"/>
+          <w:szCs w:val="30"/>
+        </w:rPr>
+        <w:t>How easy was the task</w:t>
+      </w:r>
+      <w:r>
+        <w:rPr>
+          <w:b/>
+          <w:sz w:val="30"/>
+          <w:szCs w:val="30"/>
+        </w:rPr>
+        <w:t>?</w:t>
+      </w:r>
+    </w:p>
+    <w:p>
+      <w:pPr>
+        <w:pStyle w:val="ListParagraph"/>
+        <w:numPr>
+          <w:ilvl w:val="0"/>
+          <w:numId w:val="3"/>
+        </w:numPr>
+        <w:rPr>
+          <w:sz w:val="20"/>
+          <w:szCs w:val="20"/>
+        </w:rPr>
+      </w:pPr>
+      <w:r>
+        <w:rPr>
+          <w:sz w:val="20"/>
+          <w:szCs w:val="20"/>
+        </w:rPr>
+        <w:t>Very</w:t>
+      </w:r>
+    </w:p>
+    <w:p>
+      <w:pPr>
+        <w:pStyle w:val="ListParagraph"/>
+        <w:numPr>
+          <w:ilvl w:val="0"/>
+          <w:numId w:val="3"/>
+        </w:numPr>
+        <w:rPr>
+          <w:sz w:val="20"/>
+          <w:szCs w:val="20"/>
+        </w:rPr>
+      </w:pPr>
+      <w:r>
+        <w:rPr>
+          <w:sz w:val="20"/>
+          <w:szCs w:val="20"/>
+        </w:rPr>
+        <w:t>Slightly</w:t>
+      </w:r>
+    </w:p>
+    <w:p>
+      <w:pPr>
+        <w:pStyle w:val="ListParagraph"/>
+        <w:numPr>
+          <w:ilvl w:val="0"/>
+          <w:numId w:val="3"/>
+        </w:numPr>
+        <w:rPr>
+          <w:sz w:val="20"/>
+          <w:szCs w:val="20"/>
+          <w:highlight w:val="yellow"/>
+        </w:rPr>
+      </w:pPr>
+      <w:r>
+        <w:rPr>
+          <w:sz w:val="20"/>
+          <w:szCs w:val="20"/>
+          <w:highlight w:val="yellow"/>
+        </w:rPr>
+        <w:t>Difficult</w:t>
+      </w:r>
+    </w:p>
+    <w:p>
+      <w:pPr>
+        <w:pStyle w:val="ListParagraph"/>
+        <w:numPr>
+          <w:ilvl w:val="0"/>
+          <w:numId w:val="3"/>
+        </w:numPr>
+        <w:rPr>
+          <w:sz w:val="20"/>
+          <w:szCs w:val="20"/>
+        </w:rPr>
+      </w:pPr>
+      <w:r>
+        <w:rPr>
+          <w:sz w:val="20"/>
+          <w:szCs w:val="20"/>
+        </w:rPr>
+        <w:t>Couldn’t Complete</w:t>
+      </w:r>
+    </w:p>
+    <w:p>
+      <w:pPr>
+        <w:rPr>
+          <w:sz w:val="20"/>
+          <w:szCs w:val="20"/>
+        </w:rPr>
+      </w:pPr>
+    </w:p>
+    <w:p>
+      <w:pPr>
+        <w:rPr>
+          <w:b/>
+          <w:sz w:val="30"/>
+          <w:szCs w:val="30"/>
+        </w:rPr>
+      </w:pPr>
+      <w:r>
+        <w:rPr>
+          <w:b/>
+          <w:sz w:val="30"/>
+          <w:szCs w:val="30"/>
+        </w:rPr>
+        <w:t>Comments</w:t>
+      </w:r>
+    </w:p>
+    <w:p>
+      <w:pPr>
+        <w:rPr>
+          <w:b/>
+          <w:sz w:val="30"/>
+          <w:szCs w:val="30"/>
+        </w:rPr>
+      </w:pPr>
+    </w:p>
+    <w:p>
+      <w:pPr>
+        <w:rPr>
+          <w:b/>
+          <w:sz w:val="30"/>
+          <w:szCs w:val="30"/>
+        </w:rPr>
+      </w:pPr>
+    </w:p>
+    <w:p>
+      <w:pPr>
         <w:rPr>
           <w:sz w:val="40"/>
           <w:szCs w:val="40"/>
           <w:u w:val="single"/>
         </w:rPr>
-        <w:t>4</w:t>
-      </w:r>
-    </w:p>
-    <w:p>
-      <w:pPr>
-        <w:rPr>
-          <w:sz w:val="20"/>
-          <w:szCs w:val="20"/>
-        </w:rPr>
-      </w:pPr>
-    </w:p>
-    <w:p>
-      <w:pPr>
-        <w:rPr>
-          <w:sz w:val="20"/>
-          <w:szCs w:val="20"/>
-        </w:rPr>
-      </w:pPr>
-      <w:r>
-        <w:rPr>
-          <w:sz w:val="20"/>
-          <w:szCs w:val="20"/>
-        </w:rPr>
-        <w:t>Task: Starting from the</w:t>
-      </w:r>
-      <w:r>
-        <w:rPr>
-          <w:sz w:val="20"/>
-          <w:szCs w:val="20"/>
-        </w:rPr>
-        <w:t xml:space="preserve"> entry</w:t>
-      </w:r>
-      <w:r>
-        <w:rPr>
-          <w:sz w:val="20"/>
-          <w:szCs w:val="20"/>
-        </w:rPr>
-        <w:t xml:space="preserve"> view, </w:t>
-      </w:r>
-      <w:r>
-        <w:rPr>
-          <w:sz w:val="20"/>
-          <w:szCs w:val="20"/>
-        </w:rPr>
-        <w:t>add an image for an entry</w:t>
-      </w:r>
-    </w:p>
-    <w:p>
-      <w:pPr>
-        <w:rPr>
-          <w:sz w:val="20"/>
-          <w:szCs w:val="20"/>
-        </w:rPr>
-      </w:pPr>
-      <w:r>
-        <w:rPr>
-          <w:sz w:val="20"/>
-          <w:szCs w:val="20"/>
-        </w:rPr>
-        <w:t>Time Started:</w:t>
-      </w:r>
-    </w:p>
-    <w:p>
-      <w:pPr>
-        <w:rPr>
-          <w:sz w:val="20"/>
-          <w:szCs w:val="20"/>
-        </w:rPr>
-      </w:pPr>
-      <w:r>
-        <w:rPr>
-          <w:sz w:val="20"/>
-          <w:szCs w:val="20"/>
-        </w:rPr>
-        <w:t>Time Ended:</w:t>
-      </w:r>
-    </w:p>
-    <w:p>
-      <w:pPr>
-        <w:rPr>
-          <w:sz w:val="20"/>
-          <w:szCs w:val="20"/>
-          <w:u w:val="single"/>
-        </w:rPr>
-      </w:pPr>
-    </w:p>
-    <w:p>
-      <w:pPr>
-        <w:rPr>
-          <w:b/>
-          <w:sz w:val="30"/>
-          <w:szCs w:val="30"/>
-        </w:rPr>
-      </w:pPr>
-      <w:r>
-        <w:rPr>
-          <w:b/>
-          <w:sz w:val="30"/>
-          <w:szCs w:val="30"/>
-        </w:rPr>
-        <w:t>How confident are you, that you completed the task?</w:t>
-      </w:r>
-    </w:p>
-    <w:p>
-      <w:pPr>
-        <w:pStyle w:val="ListParagraph"/>
-        <w:numPr>
-          <w:ilvl w:val="0"/>
-          <w:numId w:val="2"/>
-        </w:numPr>
-        <w:rPr>
-          <w:sz w:val="20"/>
-          <w:szCs w:val="20"/>
-        </w:rPr>
-      </w:pPr>
-      <w:r>
-        <w:rPr>
-          <w:sz w:val="20"/>
-          <w:szCs w:val="20"/>
-        </w:rPr>
-        <w:t>Very</w:t>
-      </w:r>
-    </w:p>
-    <w:p>
-      <w:pPr>
-        <w:pStyle w:val="ListParagraph"/>
-        <w:numPr>
-          <w:ilvl w:val="0"/>
-          <w:numId w:val="2"/>
-        </w:numPr>
-        <w:rPr>
-          <w:sz w:val="20"/>
-          <w:szCs w:val="20"/>
-        </w:rPr>
-      </w:pPr>
-      <w:r>
-        <w:rPr>
-          <w:sz w:val="20"/>
-          <w:szCs w:val="20"/>
-        </w:rPr>
-        <w:t>Slightly</w:t>
-      </w:r>
-    </w:p>
-    <w:p>
-      <w:pPr>
-        <w:pStyle w:val="ListParagraph"/>
-        <w:numPr>
-          <w:ilvl w:val="0"/>
-          <w:numId w:val="2"/>
-        </w:numPr>
-        <w:rPr>
-          <w:sz w:val="20"/>
-          <w:szCs w:val="20"/>
-        </w:rPr>
-      </w:pPr>
-      <w:r>
-        <w:rPr>
-          <w:sz w:val="20"/>
-          <w:szCs w:val="20"/>
-        </w:rPr>
-        <w:t>Not confident</w:t>
-      </w:r>
-    </w:p>
-    <w:p>
-      <w:pPr>
-        <w:pStyle w:val="ListParagraph"/>
-        <w:numPr>
-          <w:ilvl w:val="0"/>
-          <w:numId w:val="2"/>
-        </w:numPr>
-        <w:rPr>
-          <w:sz w:val="20"/>
-          <w:szCs w:val="20"/>
-        </w:rPr>
-      </w:pPr>
-      <w:r>
-        <w:rPr>
-          <w:sz w:val="20"/>
-          <w:szCs w:val="20"/>
-        </w:rPr>
-        <w:t>Couldn’t Complete</w:t>
-      </w:r>
-    </w:p>
-    <w:p>
-      <w:pPr>
-        <w:ind w:left="360"/>
-        <w:rPr>
-          <w:b/>
-          <w:sz w:val="30"/>
-          <w:szCs w:val="30"/>
-        </w:rPr>
-      </w:pPr>
-    </w:p>
-    <w:p>
-      <w:pPr>
-        <w:rPr>
-          <w:b/>
-          <w:sz w:val="30"/>
-          <w:szCs w:val="30"/>
-        </w:rPr>
-      </w:pPr>
-      <w:r>
-        <w:rPr>
-          <w:b/>
-          <w:sz w:val="30"/>
-          <w:szCs w:val="30"/>
-        </w:rPr>
-        <w:t>How easy was the task</w:t>
-      </w:r>
-      <w:r>
-        <w:rPr>
-          <w:b/>
-          <w:sz w:val="30"/>
-          <w:szCs w:val="30"/>
-        </w:rPr>
-        <w:t>?</w:t>
-      </w:r>
-    </w:p>
-    <w:p>
-      <w:pPr>
-        <w:pStyle w:val="ListParagraph"/>
-        <w:numPr>
-          <w:ilvl w:val="0"/>
-          <w:numId w:val="3"/>
-        </w:numPr>
-        <w:rPr>
-          <w:sz w:val="20"/>
-          <w:szCs w:val="20"/>
-        </w:rPr>
-      </w:pPr>
-      <w:r>
-        <w:rPr>
-          <w:sz w:val="20"/>
-          <w:szCs w:val="20"/>
-        </w:rPr>
-        <w:t>Very</w:t>
-      </w:r>
-    </w:p>
-    <w:p>
-      <w:pPr>
-        <w:pStyle w:val="ListParagraph"/>
-        <w:numPr>
-          <w:ilvl w:val="0"/>
-          <w:numId w:val="3"/>
-        </w:numPr>
-        <w:rPr>
-          <w:sz w:val="20"/>
-          <w:szCs w:val="20"/>
-        </w:rPr>
-      </w:pPr>
-      <w:r>
-        <w:rPr>
-          <w:sz w:val="20"/>
-          <w:szCs w:val="20"/>
-        </w:rPr>
-        <w:t>Slightly</w:t>
-      </w:r>
-    </w:p>
-    <w:p>
-      <w:pPr>
-        <w:pStyle w:val="ListParagraph"/>
-        <w:numPr>
-          <w:ilvl w:val="0"/>
-          <w:numId w:val="3"/>
-        </w:numPr>
-        <w:rPr>
-          <w:sz w:val="20"/>
-          <w:szCs w:val="20"/>
-        </w:rPr>
-      </w:pPr>
-      <w:r>
-        <w:rPr>
-          <w:sz w:val="20"/>
-          <w:szCs w:val="20"/>
-        </w:rPr>
-        <w:t>Difficult</w:t>
-      </w:r>
-    </w:p>
-    <w:p>
-      <w:pPr>
-        <w:pStyle w:val="ListParagraph"/>
-        <w:numPr>
-          <w:ilvl w:val="0"/>
-          <w:numId w:val="3"/>
-        </w:numPr>
-        <w:rPr>
-          <w:sz w:val="20"/>
-          <w:szCs w:val="20"/>
-        </w:rPr>
-      </w:pPr>
-      <w:r>
-        <w:rPr>
-          <w:sz w:val="20"/>
-          <w:szCs w:val="20"/>
-        </w:rPr>
-        <w:t>Couldn’t Complete</w:t>
-      </w:r>
-    </w:p>
-    <w:p>
-      <w:pPr>
-        <w:rPr>
-          <w:sz w:val="20"/>
-          <w:szCs w:val="20"/>
-        </w:rPr>
-      </w:pPr>
-    </w:p>
-    <w:p>
-      <w:pPr>
-        <w:rPr>
-          <w:b/>
-          <w:sz w:val="30"/>
-          <w:szCs w:val="30"/>
-        </w:rPr>
-      </w:pPr>
-      <w:r>
-        <w:rPr>
-          <w:b/>
-          <w:sz w:val="30"/>
-          <w:szCs w:val="30"/>
-        </w:rPr>
-        <w:t>Comments</w:t>
-      </w:r>
-    </w:p>
-    <w:p>
-      <w:pPr>
-        <w:rPr>
-          <w:b/>
-          <w:sz w:val="30"/>
-          <w:szCs w:val="30"/>
-        </w:rPr>
-      </w:pPr>
-    </w:p>
-    <w:p>
-      <w:pPr>
-        <w:rPr>
-          <w:b/>
-          <w:sz w:val="30"/>
-          <w:szCs w:val="30"/>
-        </w:rPr>
-      </w:pPr>
-    </w:p>
-    <w:p>
-      <w:pPr>
+      </w:pPr>
+      <w:r>
         <w:rPr>
           <w:sz w:val="40"/>
           <w:szCs w:val="40"/>
           <w:u w:val="single"/>
         </w:rPr>
-      </w:pPr>
-      <w:r>
+        <w:t>Application Notes</w:t>
+      </w:r>
+    </w:p>
+    <w:p>
+      <w:pPr>
+        <w:rPr>
+          <w:sz w:val="40"/>
+          <w:szCs w:val="40"/>
+        </w:rPr>
+      </w:pPr>
+    </w:p>
+    <w:p>
+      <w:pPr>
+        <w:rPr>
+          <w:b/>
+          <w:sz w:val="30"/>
+          <w:szCs w:val="30"/>
+        </w:rPr>
+      </w:pPr>
+      <w:r>
+        <w:rPr>
+          <w:b/>
+          <w:sz w:val="30"/>
+          <w:szCs w:val="30"/>
+        </w:rPr>
+        <w:t>Is the application suited to fulfil its</w:t>
+      </w:r>
+      <w:r>
+        <w:rPr>
+          <w:b/>
+          <w:sz w:val="30"/>
+          <w:szCs w:val="30"/>
+        </w:rPr>
+        <w:t xml:space="preserve"> intended purpose</w:t>
+      </w:r>
+      <w:r>
+        <w:rPr>
+          <w:b/>
+          <w:sz w:val="30"/>
+          <w:szCs w:val="30"/>
+        </w:rPr>
+        <w:t>?</w:t>
+      </w:r>
+    </w:p>
+    <w:p>
+      <w:pPr>
+        <w:rPr>
+          <w:b/>
+          <w:sz w:val="30"/>
+          <w:szCs w:val="30"/>
+        </w:rPr>
+      </w:pPr>
+      <w:r>
+        <w:rPr>
+          <w:b/>
+          <w:sz w:val="30"/>
+          <w:szCs w:val="30"/>
+        </w:rPr>
+        <w:t>Technically, yes.</w:t>
+      </w:r>
+    </w:p>
+    <w:p>
+      <w:pPr>
+        <w:rPr>
+          <w:b/>
+          <w:sz w:val="30"/>
+          <w:szCs w:val="30"/>
+        </w:rPr>
+      </w:pPr>
+      <w:r>
+        <w:rPr>
+          <w:b/>
+          <w:sz w:val="30"/>
+          <w:szCs w:val="30"/>
+        </w:rPr>
+        <w:t>Would you recommend this application to others</w:t>
+      </w:r>
+      <w:r>
+        <w:rPr>
+          <w:b/>
+          <w:sz w:val="30"/>
+          <w:szCs w:val="30"/>
+        </w:rPr>
+        <w:t>?</w:t>
+      </w:r>
+    </w:p>
+    <w:p>
+      <w:pPr>
         <w:rPr>
           <w:sz w:val="40"/>
           <w:szCs w:val="40"/>
           <w:u w:val="single"/>
         </w:rPr>
-        <w:t>Application Notes</w:t>
-      </w:r>
-    </w:p>
-    <w:p>
-      <w:pPr>
-        <w:rPr>
-          <w:sz w:val="40"/>
-          <w:szCs w:val="40"/>
-        </w:rPr>
-      </w:pPr>
-    </w:p>
-    <w:p>
-      <w:pPr>
-        <w:rPr>
-          <w:b/>
-          <w:sz w:val="30"/>
-          <w:szCs w:val="30"/>
-        </w:rPr>
-      </w:pPr>
-      <w:r>
-        <w:rPr>
-          <w:b/>
-          <w:sz w:val="30"/>
-          <w:szCs w:val="30"/>
-        </w:rPr>
-        <w:t>Is the application suited to fulfil its</w:t>
-      </w:r>
-      <w:r>
-        <w:rPr>
-          <w:b/>
-          <w:sz w:val="30"/>
-          <w:szCs w:val="30"/>
-        </w:rPr>
-        <w:t xml:space="preserve"> intended purpose</w:t>
-      </w:r>
-      <w:r>
-        <w:rPr>
-          <w:b/>
-          <w:sz w:val="30"/>
-          <w:szCs w:val="30"/>
-        </w:rPr>
-        <w:t>?</w:t>
-      </w:r>
-    </w:p>
-    <w:p>
-      <w:pPr>
-        <w:rPr>
-          <w:b/>
-          <w:sz w:val="30"/>
-          <w:szCs w:val="30"/>
-        </w:rPr>
-      </w:pPr>
-    </w:p>
-    <w:p>
-      <w:pPr>
-        <w:rPr>
-          <w:b/>
-          <w:sz w:val="30"/>
-          <w:szCs w:val="30"/>
-        </w:rPr>
-      </w:pPr>
-      <w:r>
-        <w:rPr>
-          <w:b/>
-          <w:sz w:val="30"/>
-          <w:szCs w:val="30"/>
-        </w:rPr>
-        <w:t>Would you recommend this application to others</w:t>
-      </w:r>
-      <w:r>
-        <w:rPr>
-          <w:b/>
-          <w:sz w:val="30"/>
-          <w:szCs w:val="30"/>
-        </w:rPr>
-        <w:t>?</w:t>
-      </w:r>
-    </w:p>
-    <w:p>
-      <w:pPr>
+      </w:pPr>
+      <w:r>
         <w:rPr>
           <w:sz w:val="40"/>
           <w:szCs w:val="40"/>
           <w:u w:val="single"/>
         </w:rPr>
-      </w:pPr>
+        <w:t>No.</w:t>
+      </w:r>
     </w:p>
     <w:p>
       <w:pPr>
@@ -1693,6 +1831,30 @@
           <w:szCs w:val="30"/>
         </w:rPr>
       </w:pPr>
+      <w:r>
+        <w:rPr>
+          <w:b/>
+          <w:sz w:val="30"/>
+          <w:szCs w:val="30"/>
+        </w:rPr>
+        <w:t xml:space="preserve">Complete redesign with </w:t>
+      </w:r>
+      <w:r>
+        <w:rPr>
+          <w:b/>
+          <w:sz w:val="30"/>
+          <w:szCs w:val="30"/>
+        </w:rPr>
+        <w:t>Visual clarity</w:t>
+      </w:r>
+      <w:r>
+        <w:rPr>
+          <w:b/>
+          <w:sz w:val="30"/>
+          <w:szCs w:val="30"/>
+        </w:rPr>
+        <w:t xml:space="preserve"> in mind</w:t>
+      </w:r>
     </w:p>
     <w:p>
       <w:pPr>
@@ -1733,6 +1895,23 @@
           <w:sz w:val="30"/>
           <w:szCs w:val="30"/>
         </w:rPr>
+        <w:t>No.</w:t>
+      </w:r>
+    </w:p>
+    <w:p>
+      <w:pPr>
+        <w:rPr>
+          <w:b/>
+          <w:sz w:val="30"/>
+          <w:szCs w:val="30"/>
+        </w:rPr>
+      </w:pPr>
+      <w:r>
+        <w:rPr>
+          <w:b/>
+          <w:sz w:val="30"/>
+          <w:szCs w:val="30"/>
+        </w:rPr>
         <w:t>Overall Impression</w:t>
       </w:r>
     </w:p>
@@ -1786,12 +1965,14 @@
         <w:rPr>
           <w:sz w:val="20"/>
           <w:szCs w:val="20"/>
-        </w:rPr>
-      </w:pPr>
-      <w:r>
-        <w:rPr>
-          <w:sz w:val="20"/>
-          <w:szCs w:val="20"/>
+          <w:highlight w:val="yellow"/>
+        </w:rPr>
+      </w:pPr>
+      <w:r>
+        <w:rPr>
+          <w:sz w:val="20"/>
+          <w:szCs w:val="20"/>
+          <w:highlight w:val="yellow"/>
         </w:rPr>
         <w:t>Unsure</w:t>
       </w:r>
@@ -2963,6 +3144,15 @@
 </file>
 
 <file path=customXml/item1.xml><?xml version="1.0" encoding="utf-8"?>
+<?mso-contentType ?>
+<FormTemplates xmlns="http://schemas.microsoft.com/sharepoint/v3/contenttype/forms">
+  <Display>DocumentLibraryForm</Display>
+  <Edit>DocumentLibraryForm</Edit>
+  <New>DocumentLibraryForm</New>
+</FormTemplates>
+</file>
+
+<file path=customXml/item2.xml><?xml version="1.0" encoding="utf-8"?>
 <ct:contentTypeSchema xmlns:ct="http://schemas.microsoft.com/office/2006/metadata/contentType" xmlns:ma="http://schemas.microsoft.com/office/2006/metadata/properties/metaAttributes" ct:_="" ma:_="" ma:contentTypeName="Document" ma:contentTypeID="0x010100DA141C2FF29EE64BA5E5E89D5BA3E01E" ma:contentTypeVersion="12" ma:contentTypeDescription="Create a new document." ma:contentTypeScope="" ma:versionID="8333f941942c6740d559971de687437f">
   <xsd:schema xmlns:xsd="http://www.w3.org/2001/XMLSchema" xmlns:xs="http://www.w3.org/2001/XMLSchema" xmlns:p="http://schemas.microsoft.com/office/2006/metadata/properties" xmlns:ns3="29893446-6d8f-4896-a3c2-fe5bb832c7e1" targetNamespace="http://schemas.microsoft.com/office/2006/metadata/properties" ma:root="true" ma:fieldsID="8985662edb6cfeca9d2ff13ee7996e5a" ns3:_="">
     <xsd:import namespace="29893446-6d8f-4896-a3c2-fe5bb832c7e1"/>
@@ -3156,15 +3346,6 @@
 </ct:contentTypeSchema>
 </file>
 
-<file path=customXml/item2.xml><?xml version="1.0" encoding="utf-8"?>
-<?mso-contentType ?>
-<FormTemplates xmlns="http://schemas.microsoft.com/sharepoint/v3/contenttype/forms">
-  <Display>DocumentLibraryForm</Display>
-  <Edit>DocumentLibraryForm</Edit>
-  <New>DocumentLibraryForm</New>
-</FormTemplates>
-</file>
-
 <file path=customXml/item3.xml><?xml version="1.0" encoding="utf-8"?>
 <p:properties xmlns:p="http://schemas.microsoft.com/office/2006/metadata/properties" xmlns:xsi="http://www.w3.org/2001/XMLSchema-instance" xmlns:pc="http://schemas.microsoft.com/office/infopath/2007/PartnerControls">
   <documentManagement>
@@ -3178,6 +3359,14 @@
 </file>
 
 <file path=customXml/itemProps1.xml><?xml version="1.0" encoding="utf-8"?>
+<ds:datastoreItem xmlns:ds="http://schemas.openxmlformats.org/officeDocument/2006/customXml" ds:itemID="{A6739ECC-EEEE-4D77-AB48-4A2F8F119BFF}">
+  <ds:schemaRefs>
+    <ds:schemaRef ds:uri="http://schemas.microsoft.com/sharepoint/v3/contenttype/forms"/>
+  </ds:schemaRefs>
+</ds:datastoreItem>
+</file>
+
+<file path=customXml/itemProps2.xml><?xml version="1.0" encoding="utf-8"?>
 <ds:datastoreItem xmlns:ds="http://schemas.openxmlformats.org/officeDocument/2006/customXml" ds:itemID="{12EED70C-3419-4C62-8348-E6186A10C6CB}">
   <ds:schemaRefs>
     <ds:schemaRef ds:uri="http://schemas.microsoft.com/office/2006/metadata/contentType"/>
@@ -3195,32 +3384,24 @@
 </ds:datastoreItem>
 </file>
 
-<file path=customXml/itemProps2.xml><?xml version="1.0" encoding="utf-8"?>
-<ds:datastoreItem xmlns:ds="http://schemas.openxmlformats.org/officeDocument/2006/customXml" ds:itemID="{A6739ECC-EEEE-4D77-AB48-4A2F8F119BFF}">
-  <ds:schemaRefs>
-    <ds:schemaRef ds:uri="http://schemas.microsoft.com/sharepoint/v3/contenttype/forms"/>
-  </ds:schemaRefs>
-</ds:datastoreItem>
-</file>
-
 <file path=customXml/itemProps3.xml><?xml version="1.0" encoding="utf-8"?>
 <ds:datastoreItem xmlns:ds="http://schemas.openxmlformats.org/officeDocument/2006/customXml" ds:itemID="{5272AF02-F0D9-4526-B78B-2B2ECAA56B6A}">
   <ds:schemaRefs>
     <ds:schemaRef ds:uri="http://www.w3.org/XML/1998/namespace"/>
+    <ds:schemaRef ds:uri="http://purl.org/dc/terms/"/>
+    <ds:schemaRef ds:uri="http://schemas.openxmlformats.org/package/2006/metadata/core-properties"/>
     <ds:schemaRef ds:uri="http://schemas.microsoft.com/office/2006/documentManagement/types"/>
+    <ds:schemaRef ds:uri="http://schemas.microsoft.com/office/2006/metadata/properties"/>
+    <ds:schemaRef ds:uri="29893446-6d8f-4896-a3c2-fe5bb832c7e1"/>
+    <ds:schemaRef ds:uri="http://purl.org/dc/elements/1.1/"/>
     <ds:schemaRef ds:uri="http://purl.org/dc/dcmitype/"/>
-    <ds:schemaRef ds:uri="http://purl.org/dc/terms/"/>
-    <ds:schemaRef ds:uri="http://schemas.microsoft.com/office/2006/metadata/properties"/>
-    <ds:schemaRef ds:uri="http://purl.org/dc/elements/1.1/"/>
     <ds:schemaRef ds:uri="http://schemas.microsoft.com/office/infopath/2007/PartnerControls"/>
-    <ds:schemaRef ds:uri="http://schemas.openxmlformats.org/package/2006/metadata/core-properties"/>
-    <ds:schemaRef ds:uri="29893446-6d8f-4896-a3c2-fe5bb832c7e1"/>
   </ds:schemaRefs>
 </ds:datastoreItem>
 </file>
 
 <file path=customXml/itemProps4.xml><?xml version="1.0" encoding="utf-8"?>
-<ds:datastoreItem xmlns:ds="http://schemas.openxmlformats.org/officeDocument/2006/customXml" ds:itemID="{4DABF3E0-15CD-4ACE-8080-0F5663FA4468}">
+<ds:datastoreItem xmlns:ds="http://schemas.openxmlformats.org/officeDocument/2006/customXml" ds:itemID="{979A8832-7B73-48B7-860C-A1FD863FCA57}">
   <ds:schemaRefs>
     <ds:schemaRef ds:uri="http://schemas.openxmlformats.org/officeDocument/2006/bibliography"/>
   </ds:schemaRefs>

</xml_diff>